<commit_message>
updated Chatbot/Intro to bots
</commit_message>
<xml_diff>
--- a/Artificial Intelligence/ChatBot/Intro to Bots.docx
+++ b/Artificial Intelligence/ChatBot/Intro to Bots.docx
@@ -5,8 +5,14 @@
     <w:p>
       <w:pPr>
         <w:spacing w:after="0"/>
-      </w:pPr>
-      <w:r>
+        <w:rPr>
+          <w:b/>
+        </w:rPr>
+      </w:pPr>
+      <w:r>
+        <w:rPr>
+          <w:b/>
+        </w:rPr>
         <w:t>Types:</w:t>
       </w:r>
     </w:p>
@@ -125,8 +131,6 @@
       <w:r>
         <w:t>Lex</w:t>
       </w:r>
-      <w:bookmarkStart w:id="0" w:name="_GoBack"/>
-      <w:bookmarkEnd w:id="0"/>
       <w:r>
         <w:t>, RASA, IBM Watson assistant)</w:t>
       </w:r>
@@ -156,15 +160,848 @@
     </w:p>
     <w:p>
       <w:pPr>
+        <w:spacing w:after="0"/>
+      </w:pPr>
+    </w:p>
+    <w:p>
+      <w:pPr>
+        <w:spacing w:after="0"/>
+      </w:pPr>
+    </w:p>
+    <w:p>
+      <w:pPr>
+        <w:spacing w:after="0"/>
+        <w:rPr>
+          <w:b/>
+        </w:rPr>
+      </w:pPr>
+      <w:r>
+        <w:rPr>
+          <w:b/>
+        </w:rPr>
+        <w:t>Flow of the Project:</w:t>
+      </w:r>
+    </w:p>
+    <w:p>
+      <w:pPr>
+        <w:spacing w:after="0"/>
+      </w:pPr>
+    </w:p>
+    <w:p>
+      <w:pPr>
+        <w:spacing w:after="0"/>
+      </w:pPr>
+      <w:r>
+        <w:t xml:space="preserve">Setup in </w:t>
+      </w:r>
+      <w:r>
+        <w:t>dialog flow</w:t>
+      </w:r>
+      <w:r>
+        <w:t xml:space="preserve"> </w:t>
+      </w:r>
+      <w:r>
+        <w:sym w:font="Wingdings" w:char="F0F3"/>
+      </w:r>
+      <w:r>
+        <w:t xml:space="preserve"> backend server using Python, FastAPI </w:t>
+      </w:r>
+      <w:r>
+        <w:sym w:font="Wingdings" w:char="F0F3"/>
+      </w:r>
+      <w:r>
+        <w:t xml:space="preserve"> this will interact with MySQL database</w:t>
+      </w:r>
+    </w:p>
+    <w:p>
+      <w:pPr>
+        <w:spacing w:after="0"/>
+      </w:pPr>
+    </w:p>
+    <w:p>
+      <w:pPr>
+        <w:spacing w:after="0"/>
+        <w:rPr>
+          <w:b/>
+        </w:rPr>
+      </w:pPr>
+      <w:r>
+        <w:rPr>
+          <w:b/>
+        </w:rPr>
+        <w:t xml:space="preserve">Solution: </w:t>
+      </w:r>
+    </w:p>
+    <w:p>
+      <w:pPr>
+        <w:spacing w:after="0"/>
+      </w:pPr>
+    </w:p>
+    <w:p>
+      <w:pPr>
+        <w:spacing w:after="0"/>
+      </w:pPr>
+      <w:r>
+        <w:t>Build a Chatbot and integrate it into website.</w:t>
+      </w:r>
+    </w:p>
+    <w:p>
+      <w:pPr>
+        <w:spacing w:after="0"/>
+      </w:pPr>
+    </w:p>
+    <w:p>
+      <w:pPr>
+        <w:spacing w:after="0"/>
+        <w:rPr>
+          <w:b/>
+        </w:rPr>
+      </w:pPr>
+      <w:r>
+        <w:rPr>
+          <w:b/>
+        </w:rPr>
+        <w:t>Scope of Work:</w:t>
+      </w:r>
+    </w:p>
+    <w:p>
+      <w:pPr>
+        <w:spacing w:after="0"/>
+        <w:rPr>
+          <w:b/>
+        </w:rPr>
+      </w:pPr>
+    </w:p>
+    <w:tbl>
+      <w:tblPr>
+        <w:tblW w:w="0" w:type="auto"/>
+        <w:tblInd w:w="97" w:type="dxa"/>
+        <w:tblBorders>
+          <w:top w:val="single" w:sz="4" w:space="0" w:color="auto"/>
+          <w:left w:val="single" w:sz="4" w:space="0" w:color="auto"/>
+          <w:bottom w:val="single" w:sz="4" w:space="0" w:color="auto"/>
+          <w:right w:val="single" w:sz="4" w:space="0" w:color="auto"/>
+          <w:insideH w:val="single" w:sz="4" w:space="0" w:color="auto"/>
+          <w:insideV w:val="single" w:sz="4" w:space="0" w:color="auto"/>
+        </w:tblBorders>
+        <w:tblLook w:val="0000" w:firstRow="0" w:lastRow="0" w:firstColumn="0" w:lastColumn="0" w:noHBand="0" w:noVBand="0"/>
+      </w:tblPr>
+      <w:tblGrid>
+        <w:gridCol w:w="2531"/>
+        <w:gridCol w:w="3240"/>
+        <w:gridCol w:w="2826"/>
+      </w:tblGrid>
+      <w:tr>
+        <w:trPr>
+          <w:trHeight w:val="521"/>
+        </w:trPr>
+        <w:tc>
+          <w:tcPr>
+            <w:tcW w:w="2531" w:type="dxa"/>
+            <w:shd w:val="clear" w:color="auto" w:fill="FFFFFF" w:themeFill="background1"/>
+          </w:tcPr>
+          <w:p>
+            <w:pPr>
+              <w:pStyle w:val="Heading1"/>
+              <w:jc w:val="center"/>
+              <w:rPr>
+                <w:color w:val="000000" w:themeColor="text1"/>
+              </w:rPr>
+            </w:pPr>
+            <w:r>
+              <w:rPr>
+                <w:color w:val="000000" w:themeColor="text1"/>
+              </w:rPr>
+              <w:t>New order</w:t>
+            </w:r>
+          </w:p>
+        </w:tc>
+        <w:tc>
+          <w:tcPr>
+            <w:tcW w:w="3240" w:type="dxa"/>
+            <w:shd w:val="clear" w:color="auto" w:fill="FFFFFF" w:themeFill="background1"/>
+          </w:tcPr>
+          <w:p>
+            <w:pPr>
+              <w:pStyle w:val="Heading1"/>
+              <w:jc w:val="center"/>
+              <w:rPr>
+                <w:color w:val="000000" w:themeColor="text1"/>
+              </w:rPr>
+            </w:pPr>
+            <w:r>
+              <w:rPr>
+                <w:color w:val="000000" w:themeColor="text1"/>
+              </w:rPr>
+              <w:t>Track order</w:t>
+            </w:r>
+          </w:p>
+        </w:tc>
+        <w:tc>
+          <w:tcPr>
+            <w:tcW w:w="2826" w:type="dxa"/>
+            <w:shd w:val="clear" w:color="auto" w:fill="FFFFFF" w:themeFill="background1"/>
+          </w:tcPr>
+          <w:p>
+            <w:pPr>
+              <w:pStyle w:val="Heading1"/>
+              <w:jc w:val="center"/>
+              <w:rPr>
+                <w:color w:val="000000" w:themeColor="text1"/>
+              </w:rPr>
+            </w:pPr>
+            <w:r>
+              <w:rPr>
+                <w:color w:val="000000" w:themeColor="text1"/>
+              </w:rPr>
+              <w:t>Offers/Store Hours</w:t>
+            </w:r>
+          </w:p>
+        </w:tc>
+      </w:tr>
+      <w:tr>
+        <w:trPr>
+          <w:trHeight w:val="397"/>
+        </w:trPr>
+        <w:tc>
+          <w:tcPr>
+            <w:tcW w:w="2531" w:type="dxa"/>
+          </w:tcPr>
+          <w:p>
+            <w:pPr>
+              <w:spacing w:after="0"/>
+            </w:pPr>
+            <w:r>
+              <w:t>Place new order</w:t>
+            </w:r>
+          </w:p>
+        </w:tc>
+        <w:tc>
+          <w:tcPr>
+            <w:tcW w:w="3240" w:type="dxa"/>
+          </w:tcPr>
+          <w:p>
+            <w:pPr>
+              <w:spacing w:after="0"/>
+            </w:pPr>
+            <w:r>
+              <w:t>Track order by order id</w:t>
+            </w:r>
+          </w:p>
+        </w:tc>
+        <w:tc>
+          <w:tcPr>
+            <w:tcW w:w="2826" w:type="dxa"/>
+          </w:tcPr>
+          <w:p>
+            <w:pPr>
+              <w:spacing w:after="0"/>
+            </w:pPr>
+            <w:r>
+              <w:t>Ongoing offers</w:t>
+            </w:r>
+          </w:p>
+        </w:tc>
+      </w:tr>
+      <w:tr>
+        <w:trPr>
+          <w:trHeight w:val="355"/>
+        </w:trPr>
+        <w:tc>
+          <w:tcPr>
+            <w:tcW w:w="2531" w:type="dxa"/>
+          </w:tcPr>
+          <w:p>
+            <w:pPr>
+              <w:spacing w:after="0"/>
+            </w:pPr>
+            <w:r>
+              <w:t xml:space="preserve">Support Payment through a </w:t>
+            </w:r>
+            <w:r>
+              <w:t>Chatbot</w:t>
+            </w:r>
+          </w:p>
+        </w:tc>
+        <w:tc>
+          <w:tcPr>
+            <w:tcW w:w="3240" w:type="dxa"/>
+          </w:tcPr>
+          <w:p>
+            <w:pPr>
+              <w:spacing w:after="0"/>
+            </w:pPr>
+            <w:r>
+              <w:t>Track order by phone number</w:t>
+            </w:r>
+          </w:p>
+        </w:tc>
+        <w:tc>
+          <w:tcPr>
+            <w:tcW w:w="2826" w:type="dxa"/>
+          </w:tcPr>
+          <w:p>
+            <w:pPr>
+              <w:spacing w:after="0"/>
+            </w:pPr>
+            <w:r>
+              <w:t>Upcoming offers</w:t>
+            </w:r>
+          </w:p>
+        </w:tc>
+      </w:tr>
+      <w:tr>
+        <w:trPr>
+          <w:trHeight w:val="344"/>
+        </w:trPr>
+        <w:tc>
+          <w:tcPr>
+            <w:tcW w:w="2531" w:type="dxa"/>
+          </w:tcPr>
+          <w:p>
+            <w:pPr>
+              <w:spacing w:after="0"/>
+            </w:pPr>
+          </w:p>
+        </w:tc>
+        <w:tc>
+          <w:tcPr>
+            <w:tcW w:w="3240" w:type="dxa"/>
+          </w:tcPr>
+          <w:p>
+            <w:pPr>
+              <w:spacing w:after="0"/>
+            </w:pPr>
+            <w:r>
+              <w:t>Track order by Customer name</w:t>
+            </w:r>
+          </w:p>
+        </w:tc>
+        <w:tc>
+          <w:tcPr>
+            <w:tcW w:w="2826" w:type="dxa"/>
+          </w:tcPr>
+          <w:p>
+            <w:pPr>
+              <w:spacing w:after="0"/>
+            </w:pPr>
+            <w:r>
+              <w:t>Store hours</w:t>
+            </w:r>
+          </w:p>
+        </w:tc>
+      </w:tr>
+    </w:tbl>
+    <w:p>
+      <w:pPr>
+        <w:spacing w:after="0"/>
+        <w:rPr>
+          <w:b/>
+        </w:rPr>
+      </w:pPr>
+    </w:p>
+    <w:p>
+      <w:pPr>
+        <w:spacing w:after="0"/>
+        <w:rPr>
+          <w:b/>
+        </w:rPr>
+      </w:pPr>
+    </w:p>
+    <w:p>
+      <w:pPr>
+        <w:spacing w:after="0"/>
+        <w:rPr>
+          <w:b/>
+        </w:rPr>
+      </w:pPr>
+      <w:r>
+        <w:rPr>
+          <w:b/>
+        </w:rPr>
+        <w:t>Project Management:</w:t>
+      </w:r>
+    </w:p>
+    <w:p>
+      <w:pPr>
+        <w:spacing w:after="0"/>
+      </w:pPr>
+      <w:r>
+        <w:t>Backlog (agile way of building projects, all the features you want to build):</w:t>
+      </w:r>
+    </w:p>
+    <w:p>
+      <w:pPr>
         <w:pStyle w:val="ListParagraph"/>
-        <w:spacing w:after="0"/>
-        <w:ind w:left="1440"/>
-      </w:pPr>
-    </w:p>
-    <w:p>
-      <w:pPr>
-        <w:spacing w:after="0"/>
-      </w:pPr>
+        <w:numPr>
+          <w:ilvl w:val="0"/>
+          <w:numId w:val="6"/>
+        </w:numPr>
+        <w:spacing w:after="0"/>
+      </w:pPr>
+      <w:r>
+        <w:t>Support Payment through a Chatbot</w:t>
+      </w:r>
+    </w:p>
+    <w:p>
+      <w:pPr>
+        <w:pStyle w:val="ListParagraph"/>
+        <w:numPr>
+          <w:ilvl w:val="0"/>
+          <w:numId w:val="6"/>
+        </w:numPr>
+        <w:spacing w:after="0"/>
+      </w:pPr>
+      <w:r>
+        <w:t>Track order by Customer name</w:t>
+      </w:r>
+    </w:p>
+    <w:p>
+      <w:pPr>
+        <w:pStyle w:val="ListParagraph"/>
+        <w:numPr>
+          <w:ilvl w:val="0"/>
+          <w:numId w:val="6"/>
+        </w:numPr>
+        <w:spacing w:after="0"/>
+      </w:pPr>
+      <w:r>
+        <w:t>Track order by phone number</w:t>
+      </w:r>
+    </w:p>
+    <w:p>
+      <w:pPr>
+        <w:pStyle w:val="ListParagraph"/>
+        <w:numPr>
+          <w:ilvl w:val="0"/>
+          <w:numId w:val="6"/>
+        </w:numPr>
+        <w:spacing w:after="0"/>
+      </w:pPr>
+      <w:r>
+        <w:t>Upcoming offers</w:t>
+      </w:r>
+    </w:p>
+    <w:p>
+      <w:pPr>
+        <w:pStyle w:val="ListParagraph"/>
+        <w:numPr>
+          <w:ilvl w:val="0"/>
+          <w:numId w:val="6"/>
+        </w:numPr>
+        <w:spacing w:after="0"/>
+      </w:pPr>
+      <w:r>
+        <w:t>Ongoing offers</w:t>
+      </w:r>
+    </w:p>
+    <w:p>
+      <w:pPr>
+        <w:pStyle w:val="ListParagraph"/>
+        <w:numPr>
+          <w:ilvl w:val="0"/>
+          <w:numId w:val="6"/>
+        </w:numPr>
+        <w:spacing w:after="0"/>
+      </w:pPr>
+      <w:r>
+        <w:lastRenderedPageBreak/>
+        <w:t>Store hours</w:t>
+      </w:r>
+    </w:p>
+    <w:p>
+      <w:pPr>
+        <w:spacing w:after="0"/>
+      </w:pPr>
+    </w:p>
+    <w:p>
+      <w:pPr>
+        <w:spacing w:after="0"/>
+      </w:pPr>
+    </w:p>
+    <w:p>
+      <w:pPr>
+        <w:spacing w:after="0"/>
+      </w:pPr>
+      <w:r>
+        <w:t>MVP</w:t>
+      </w:r>
+      <w:r>
+        <w:t xml:space="preserve"> (Minimum Viable Product)</w:t>
+      </w:r>
+      <w:r>
+        <w:t>:</w:t>
+      </w:r>
+    </w:p>
+    <w:p>
+      <w:pPr>
+        <w:pStyle w:val="ListParagraph"/>
+        <w:numPr>
+          <w:ilvl w:val="0"/>
+          <w:numId w:val="7"/>
+        </w:numPr>
+        <w:spacing w:after="0"/>
+      </w:pPr>
+      <w:r>
+        <w:t xml:space="preserve">Place new order </w:t>
+      </w:r>
+    </w:p>
+    <w:p>
+      <w:pPr>
+        <w:pStyle w:val="ListParagraph"/>
+        <w:numPr>
+          <w:ilvl w:val="0"/>
+          <w:numId w:val="7"/>
+        </w:numPr>
+        <w:spacing w:after="0"/>
+      </w:pPr>
+      <w:r>
+        <w:t>Track order by order id</w:t>
+      </w:r>
+    </w:p>
+    <w:p>
+      <w:pPr>
+        <w:spacing w:after="0"/>
+      </w:pPr>
+    </w:p>
+    <w:p>
+      <w:pPr>
+        <w:spacing w:after="0"/>
+      </w:pPr>
+      <w:r>
+        <w:t>MVP (Phase II):</w:t>
+      </w:r>
+    </w:p>
+    <w:p>
+      <w:pPr>
+        <w:pStyle w:val="ListParagraph"/>
+        <w:numPr>
+          <w:ilvl w:val="0"/>
+          <w:numId w:val="8"/>
+        </w:numPr>
+        <w:spacing w:after="0"/>
+      </w:pPr>
+      <w:r>
+        <w:t>Support payment through a Chatbot</w:t>
+      </w:r>
+    </w:p>
+    <w:p>
+      <w:pPr>
+        <w:pStyle w:val="ListParagraph"/>
+        <w:numPr>
+          <w:ilvl w:val="0"/>
+          <w:numId w:val="8"/>
+        </w:numPr>
+        <w:spacing w:after="0"/>
+      </w:pPr>
+      <w:r>
+        <w:t xml:space="preserve">Track order by phone number </w:t>
+      </w:r>
+    </w:p>
+    <w:p>
+      <w:pPr>
+        <w:pStyle w:val="ListParagraph"/>
+        <w:numPr>
+          <w:ilvl w:val="0"/>
+          <w:numId w:val="8"/>
+        </w:numPr>
+        <w:spacing w:after="0"/>
+      </w:pPr>
+      <w:r>
+        <w:t>Upcoming offers</w:t>
+      </w:r>
+    </w:p>
+    <w:p>
+      <w:pPr>
+        <w:pStyle w:val="ListParagraph"/>
+        <w:numPr>
+          <w:ilvl w:val="0"/>
+          <w:numId w:val="8"/>
+        </w:numPr>
+        <w:spacing w:after="0"/>
+      </w:pPr>
+      <w:r>
+        <w:t>Ongoing offers</w:t>
+      </w:r>
+    </w:p>
+    <w:p>
+      <w:pPr>
+        <w:spacing w:after="0"/>
+      </w:pPr>
+    </w:p>
+    <w:p>
+      <w:pPr>
+        <w:spacing w:after="0"/>
+        <w:rPr>
+          <w:b/>
+        </w:rPr>
+      </w:pPr>
+      <w:r>
+        <w:rPr>
+          <w:b/>
+        </w:rPr>
+        <w:t>Solution Design and Architecture:</w:t>
+      </w:r>
+    </w:p>
+    <w:p>
+      <w:pPr>
+        <w:spacing w:after="0"/>
+      </w:pPr>
+    </w:p>
+    <w:p>
+      <w:pPr>
+        <w:spacing w:after="0"/>
+      </w:pPr>
+      <w:r>
+        <w:t>Asking Chatgpt for design:</w:t>
+      </w:r>
+    </w:p>
+    <w:p>
+      <w:pPr>
+        <w:spacing w:after="0"/>
+      </w:pPr>
+      <w:r>
+        <w:t>I’ve fast food business for which I want to build a Chatbot that will place on my website.</w:t>
+      </w:r>
+    </w:p>
+    <w:p>
+      <w:pPr>
+        <w:spacing w:after="0"/>
+      </w:pPr>
+      <w:r>
+        <w:t>Through this Chatbot a user will be able to place a food order.</w:t>
+      </w:r>
+    </w:p>
+    <w:p>
+      <w:pPr>
+        <w:spacing w:after="0"/>
+      </w:pPr>
+      <w:r>
+        <w:t>How should I implement this? Give me some suggestions along with tools that I can use. I am looking for cost effective solution with very less learning curve.</w:t>
+      </w:r>
+    </w:p>
+    <w:p>
+      <w:pPr>
+        <w:spacing w:after="0"/>
+      </w:pPr>
+    </w:p>
+    <w:p>
+      <w:pPr>
+        <w:spacing w:after="0"/>
+      </w:pPr>
+      <w:r>
+        <w:t>I have a MySQL database to save orders etc. I want to main features (1) New order (2) Track order in my Chatbot.</w:t>
+      </w:r>
+    </w:p>
+    <w:p>
+      <w:pPr>
+        <w:spacing w:after="0"/>
+      </w:pPr>
+    </w:p>
+    <w:p>
+      <w:pPr>
+        <w:spacing w:after="0"/>
+        <w:rPr>
+          <w:b/>
+        </w:rPr>
+      </w:pPr>
+    </w:p>
+    <w:p>
+      <w:pPr>
+        <w:spacing w:after="0"/>
+        <w:rPr>
+          <w:b/>
+        </w:rPr>
+      </w:pPr>
+    </w:p>
+    <w:p>
+      <w:pPr>
+        <w:spacing w:after="0"/>
+        <w:rPr>
+          <w:b/>
+        </w:rPr>
+      </w:pPr>
+      <w:r>
+        <w:rPr>
+          <w:b/>
+        </w:rPr>
+        <w:t>Building a Chatbot step by step:</w:t>
+      </w:r>
+    </w:p>
+    <w:p>
+      <w:pPr>
+        <w:spacing w:after="0"/>
+      </w:pPr>
+      <w:r>
+        <w:rPr>
+          <w:b/>
+        </w:rPr>
+        <w:t>Scope of Work:</w:t>
+      </w:r>
+      <w:r>
+        <w:t xml:space="preserve"> new order, track order, billing queries, store hours</w:t>
+      </w:r>
+    </w:p>
+    <w:p>
+      <w:pPr>
+        <w:spacing w:after="0"/>
+      </w:pPr>
+      <w:r>
+        <w:rPr>
+          <w:b/>
+        </w:rPr>
+        <w:t>Chatbot Platform selection:</w:t>
+      </w:r>
+      <w:r>
+        <w:t xml:space="preserve"> Google Dialog flow, Amazon Lex, RASA</w:t>
+      </w:r>
+    </w:p>
+    <w:p>
+      <w:pPr>
+        <w:spacing w:after="0"/>
+      </w:pPr>
+      <w:r>
+        <w:rPr>
+          <w:b/>
+        </w:rPr>
+        <w:t>Dialog flow setup, Define indents, contexts &amp; fulfillment:</w:t>
+      </w:r>
+      <w:r>
+        <w:t xml:space="preserve"> </w:t>
+      </w:r>
+    </w:p>
+    <w:p>
+      <w:pPr>
+        <w:spacing w:after="0"/>
+      </w:pPr>
+      <w:r>
+        <w:t>Intents: “new order”, “order add”, “order remove”, “track order”</w:t>
+      </w:r>
+    </w:p>
+    <w:p>
+      <w:pPr>
+        <w:spacing w:after="0"/>
+      </w:pPr>
+      <w:r>
+        <w:t xml:space="preserve">Fulfillment: Create a </w:t>
+      </w:r>
+      <w:proofErr w:type="spellStart"/>
+      <w:r>
+        <w:t>webhook</w:t>
+      </w:r>
+      <w:proofErr w:type="spellEnd"/>
+      <w:r>
+        <w:t xml:space="preserve"> that can connect to a backend to create new order and track existing orders.</w:t>
+      </w:r>
+    </w:p>
+    <w:p>
+      <w:pPr>
+        <w:spacing w:after="0"/>
+      </w:pPr>
+      <w:r>
+        <w:t>Build Backend: A backend that is connected to our answers database through FastAPI</w:t>
+      </w:r>
+    </w:p>
+    <w:p>
+      <w:pPr>
+        <w:spacing w:after="0"/>
+      </w:pPr>
+      <w:r>
+        <w:t>Web Integration: Integrate the website on restaurant website.</w:t>
+      </w:r>
+    </w:p>
+    <w:p>
+      <w:pPr>
+        <w:spacing w:after="0"/>
+      </w:pPr>
+    </w:p>
+    <w:p>
+      <w:pPr>
+        <w:spacing w:after="0"/>
+      </w:pPr>
+      <w:r>
+        <w:t>To chatgpt:</w:t>
+      </w:r>
+    </w:p>
+    <w:p>
+      <w:pPr>
+        <w:spacing w:after="0"/>
+      </w:pPr>
+      <w:r>
+        <w:t>For my Chatbot what platform is better? Dialog flow or RASA? Can you create a comparison table?</w:t>
+      </w:r>
+    </w:p>
+    <w:p>
+      <w:pPr>
+        <w:spacing w:after="0"/>
+      </w:pPr>
+    </w:p>
+    <w:p>
+      <w:pPr>
+        <w:spacing w:after="0"/>
+      </w:pPr>
+    </w:p>
+    <w:p>
+      <w:pPr>
+        <w:spacing w:after="0"/>
+      </w:pPr>
+      <w:r>
+        <w:t xml:space="preserve">I want to build a </w:t>
+      </w:r>
+      <w:r>
+        <w:t>Chatbot</w:t>
+      </w:r>
+      <w:r>
+        <w:t xml:space="preserve"> for online food delivery. It supports two options (1) New order (2) Track order. My budget is limited. Can you suggest me which one is better? </w:t>
+      </w:r>
+      <w:proofErr w:type="gramStart"/>
+      <w:r>
+        <w:t>ES?</w:t>
+      </w:r>
+      <w:proofErr w:type="gramEnd"/>
+      <w:r>
+        <w:t xml:space="preserve"> </w:t>
+      </w:r>
+      <w:proofErr w:type="gramStart"/>
+      <w:r>
+        <w:t>CX?</w:t>
+      </w:r>
+      <w:proofErr w:type="gramEnd"/>
+    </w:p>
+    <w:p>
+      <w:pPr>
+        <w:spacing w:after="0"/>
+      </w:pPr>
+      <w:r>
+        <w:lastRenderedPageBreak/>
+        <w:t xml:space="preserve">Intent: What you want to do </w:t>
+      </w:r>
+      <w:r>
+        <w:t>i.e.</w:t>
+      </w:r>
+      <w:r>
+        <w:t xml:space="preserve"> new order, </w:t>
+      </w:r>
+      <w:r>
+        <w:t>orders add</w:t>
+      </w:r>
+      <w:r>
+        <w:t xml:space="preserve"> / </w:t>
+      </w:r>
+      <w:r>
+        <w:t>the</w:t>
+      </w:r>
+      <w:r>
+        <w:t xml:space="preserve"> intent is a mapping between what the user says and the action that will be taken by a </w:t>
+      </w:r>
+      <w:r>
+        <w:t>Chatbot</w:t>
+      </w:r>
+      <w:bookmarkStart w:id="0" w:name="_GoBack"/>
+      <w:bookmarkEnd w:id="0"/>
+      <w:r>
+        <w:t>.</w:t>
+      </w:r>
     </w:p>
     <w:sectPr>
       <w:pgSz w:w="12240" w:h="15840"/>
@@ -405,9 +1242,9 @@
     </w:lvl>
   </w:abstractNum>
   <w:abstractNum w:abstractNumId="2">
-    <w:nsid w:val="433D4E92"/>
+    <w:nsid w:val="20175305"/>
     <w:multiLevelType w:val="hybridMultilevel"/>
-    <w:tmpl w:val="4A3EA654"/>
+    <w:tmpl w:val="53BE028E"/>
     <w:lvl w:ilvl="0" w:tplc="0409000F">
       <w:start w:val="1"/>
       <w:numFmt w:val="decimal"/>
@@ -491,6 +1328,178 @@
     </w:lvl>
   </w:abstractNum>
   <w:abstractNum w:abstractNumId="3">
+    <w:nsid w:val="2E262744"/>
+    <w:multiLevelType w:val="hybridMultilevel"/>
+    <w:tmpl w:val="081C921C"/>
+    <w:lvl w:ilvl="0" w:tplc="0409000F">
+      <w:start w:val="1"/>
+      <w:numFmt w:val="decimal"/>
+      <w:lvlText w:val="%1."/>
+      <w:lvlJc w:val="left"/>
+      <w:pPr>
+        <w:ind w:left="720" w:hanging="360"/>
+      </w:pPr>
+    </w:lvl>
+    <w:lvl w:ilvl="1" w:tplc="04090019" w:tentative="1">
+      <w:start w:val="1"/>
+      <w:numFmt w:val="lowerLetter"/>
+      <w:lvlText w:val="%2."/>
+      <w:lvlJc w:val="left"/>
+      <w:pPr>
+        <w:ind w:left="1440" w:hanging="360"/>
+      </w:pPr>
+    </w:lvl>
+    <w:lvl w:ilvl="2" w:tplc="0409001B" w:tentative="1">
+      <w:start w:val="1"/>
+      <w:numFmt w:val="lowerRoman"/>
+      <w:lvlText w:val="%3."/>
+      <w:lvlJc w:val="right"/>
+      <w:pPr>
+        <w:ind w:left="2160" w:hanging="180"/>
+      </w:pPr>
+    </w:lvl>
+    <w:lvl w:ilvl="3" w:tplc="0409000F" w:tentative="1">
+      <w:start w:val="1"/>
+      <w:numFmt w:val="decimal"/>
+      <w:lvlText w:val="%4."/>
+      <w:lvlJc w:val="left"/>
+      <w:pPr>
+        <w:ind w:left="2880" w:hanging="360"/>
+      </w:pPr>
+    </w:lvl>
+    <w:lvl w:ilvl="4" w:tplc="04090019" w:tentative="1">
+      <w:start w:val="1"/>
+      <w:numFmt w:val="lowerLetter"/>
+      <w:lvlText w:val="%5."/>
+      <w:lvlJc w:val="left"/>
+      <w:pPr>
+        <w:ind w:left="3600" w:hanging="360"/>
+      </w:pPr>
+    </w:lvl>
+    <w:lvl w:ilvl="5" w:tplc="0409001B" w:tentative="1">
+      <w:start w:val="1"/>
+      <w:numFmt w:val="lowerRoman"/>
+      <w:lvlText w:val="%6."/>
+      <w:lvlJc w:val="right"/>
+      <w:pPr>
+        <w:ind w:left="4320" w:hanging="180"/>
+      </w:pPr>
+    </w:lvl>
+    <w:lvl w:ilvl="6" w:tplc="0409000F" w:tentative="1">
+      <w:start w:val="1"/>
+      <w:numFmt w:val="decimal"/>
+      <w:lvlText w:val="%7."/>
+      <w:lvlJc w:val="left"/>
+      <w:pPr>
+        <w:ind w:left="5040" w:hanging="360"/>
+      </w:pPr>
+    </w:lvl>
+    <w:lvl w:ilvl="7" w:tplc="04090019" w:tentative="1">
+      <w:start w:val="1"/>
+      <w:numFmt w:val="lowerLetter"/>
+      <w:lvlText w:val="%8."/>
+      <w:lvlJc w:val="left"/>
+      <w:pPr>
+        <w:ind w:left="5760" w:hanging="360"/>
+      </w:pPr>
+    </w:lvl>
+    <w:lvl w:ilvl="8" w:tplc="0409001B" w:tentative="1">
+      <w:start w:val="1"/>
+      <w:numFmt w:val="lowerRoman"/>
+      <w:lvlText w:val="%9."/>
+      <w:lvlJc w:val="right"/>
+      <w:pPr>
+        <w:ind w:left="6480" w:hanging="180"/>
+      </w:pPr>
+    </w:lvl>
+  </w:abstractNum>
+  <w:abstractNum w:abstractNumId="4">
+    <w:nsid w:val="433D4E92"/>
+    <w:multiLevelType w:val="hybridMultilevel"/>
+    <w:tmpl w:val="081C921C"/>
+    <w:lvl w:ilvl="0" w:tplc="0409000F">
+      <w:start w:val="1"/>
+      <w:numFmt w:val="decimal"/>
+      <w:lvlText w:val="%1."/>
+      <w:lvlJc w:val="left"/>
+      <w:pPr>
+        <w:ind w:left="720" w:hanging="360"/>
+      </w:pPr>
+    </w:lvl>
+    <w:lvl w:ilvl="1" w:tplc="04090019" w:tentative="1">
+      <w:start w:val="1"/>
+      <w:numFmt w:val="lowerLetter"/>
+      <w:lvlText w:val="%2."/>
+      <w:lvlJc w:val="left"/>
+      <w:pPr>
+        <w:ind w:left="1440" w:hanging="360"/>
+      </w:pPr>
+    </w:lvl>
+    <w:lvl w:ilvl="2" w:tplc="0409001B" w:tentative="1">
+      <w:start w:val="1"/>
+      <w:numFmt w:val="lowerRoman"/>
+      <w:lvlText w:val="%3."/>
+      <w:lvlJc w:val="right"/>
+      <w:pPr>
+        <w:ind w:left="2160" w:hanging="180"/>
+      </w:pPr>
+    </w:lvl>
+    <w:lvl w:ilvl="3" w:tplc="0409000F" w:tentative="1">
+      <w:start w:val="1"/>
+      <w:numFmt w:val="decimal"/>
+      <w:lvlText w:val="%4."/>
+      <w:lvlJc w:val="left"/>
+      <w:pPr>
+        <w:ind w:left="2880" w:hanging="360"/>
+      </w:pPr>
+    </w:lvl>
+    <w:lvl w:ilvl="4" w:tplc="04090019" w:tentative="1">
+      <w:start w:val="1"/>
+      <w:numFmt w:val="lowerLetter"/>
+      <w:lvlText w:val="%5."/>
+      <w:lvlJc w:val="left"/>
+      <w:pPr>
+        <w:ind w:left="3600" w:hanging="360"/>
+      </w:pPr>
+    </w:lvl>
+    <w:lvl w:ilvl="5" w:tplc="0409001B" w:tentative="1">
+      <w:start w:val="1"/>
+      <w:numFmt w:val="lowerRoman"/>
+      <w:lvlText w:val="%6."/>
+      <w:lvlJc w:val="right"/>
+      <w:pPr>
+        <w:ind w:left="4320" w:hanging="180"/>
+      </w:pPr>
+    </w:lvl>
+    <w:lvl w:ilvl="6" w:tplc="0409000F" w:tentative="1">
+      <w:start w:val="1"/>
+      <w:numFmt w:val="decimal"/>
+      <w:lvlText w:val="%7."/>
+      <w:lvlJc w:val="left"/>
+      <w:pPr>
+        <w:ind w:left="5040" w:hanging="360"/>
+      </w:pPr>
+    </w:lvl>
+    <w:lvl w:ilvl="7" w:tplc="04090019" w:tentative="1">
+      <w:start w:val="1"/>
+      <w:numFmt w:val="lowerLetter"/>
+      <w:lvlText w:val="%8."/>
+      <w:lvlJc w:val="left"/>
+      <w:pPr>
+        <w:ind w:left="5760" w:hanging="360"/>
+      </w:pPr>
+    </w:lvl>
+    <w:lvl w:ilvl="8" w:tplc="0409001B" w:tentative="1">
+      <w:start w:val="1"/>
+      <w:numFmt w:val="lowerRoman"/>
+      <w:lvlText w:val="%9."/>
+      <w:lvlJc w:val="right"/>
+      <w:pPr>
+        <w:ind w:left="6480" w:hanging="180"/>
+      </w:pPr>
+    </w:lvl>
+  </w:abstractNum>
+  <w:abstractNum w:abstractNumId="5">
     <w:nsid w:val="4BDC6982"/>
     <w:multiLevelType w:val="hybridMultilevel"/>
     <w:tmpl w:val="0E041D98"/>
@@ -576,10 +1585,10 @@
       </w:pPr>
     </w:lvl>
   </w:abstractNum>
-  <w:abstractNum w:abstractNumId="4">
+  <w:abstractNum w:abstractNumId="6">
     <w:nsid w:val="71842EEF"/>
     <w:multiLevelType w:val="hybridMultilevel"/>
-    <w:tmpl w:val="39EC8206"/>
+    <w:tmpl w:val="EE805D40"/>
     <w:lvl w:ilvl="0" w:tplc="04090001">
       <w:start w:val="1"/>
       <w:numFmt w:val="bullet"/>
@@ -687,22 +1696,117 @@
       <w:rPr>
         <w:rFonts w:ascii="Wingdings" w:hAnsi="Wingdings" w:hint="default"/>
       </w:rPr>
+    </w:lvl>
+  </w:abstractNum>
+  <w:abstractNum w:abstractNumId="7">
+    <w:nsid w:val="7E793370"/>
+    <w:multiLevelType w:val="hybridMultilevel"/>
+    <w:tmpl w:val="3880CF70"/>
+    <w:lvl w:ilvl="0" w:tplc="0409000F">
+      <w:start w:val="1"/>
+      <w:numFmt w:val="decimal"/>
+      <w:lvlText w:val="%1."/>
+      <w:lvlJc w:val="left"/>
+      <w:pPr>
+        <w:ind w:left="720" w:hanging="360"/>
+      </w:pPr>
+    </w:lvl>
+    <w:lvl w:ilvl="1" w:tplc="04090019" w:tentative="1">
+      <w:start w:val="1"/>
+      <w:numFmt w:val="lowerLetter"/>
+      <w:lvlText w:val="%2."/>
+      <w:lvlJc w:val="left"/>
+      <w:pPr>
+        <w:ind w:left="1440" w:hanging="360"/>
+      </w:pPr>
+    </w:lvl>
+    <w:lvl w:ilvl="2" w:tplc="0409001B" w:tentative="1">
+      <w:start w:val="1"/>
+      <w:numFmt w:val="lowerRoman"/>
+      <w:lvlText w:val="%3."/>
+      <w:lvlJc w:val="right"/>
+      <w:pPr>
+        <w:ind w:left="2160" w:hanging="180"/>
+      </w:pPr>
+    </w:lvl>
+    <w:lvl w:ilvl="3" w:tplc="0409000F" w:tentative="1">
+      <w:start w:val="1"/>
+      <w:numFmt w:val="decimal"/>
+      <w:lvlText w:val="%4."/>
+      <w:lvlJc w:val="left"/>
+      <w:pPr>
+        <w:ind w:left="2880" w:hanging="360"/>
+      </w:pPr>
+    </w:lvl>
+    <w:lvl w:ilvl="4" w:tplc="04090019" w:tentative="1">
+      <w:start w:val="1"/>
+      <w:numFmt w:val="lowerLetter"/>
+      <w:lvlText w:val="%5."/>
+      <w:lvlJc w:val="left"/>
+      <w:pPr>
+        <w:ind w:left="3600" w:hanging="360"/>
+      </w:pPr>
+    </w:lvl>
+    <w:lvl w:ilvl="5" w:tplc="0409001B" w:tentative="1">
+      <w:start w:val="1"/>
+      <w:numFmt w:val="lowerRoman"/>
+      <w:lvlText w:val="%6."/>
+      <w:lvlJc w:val="right"/>
+      <w:pPr>
+        <w:ind w:left="4320" w:hanging="180"/>
+      </w:pPr>
+    </w:lvl>
+    <w:lvl w:ilvl="6" w:tplc="0409000F" w:tentative="1">
+      <w:start w:val="1"/>
+      <w:numFmt w:val="decimal"/>
+      <w:lvlText w:val="%7."/>
+      <w:lvlJc w:val="left"/>
+      <w:pPr>
+        <w:ind w:left="5040" w:hanging="360"/>
+      </w:pPr>
+    </w:lvl>
+    <w:lvl w:ilvl="7" w:tplc="04090019" w:tentative="1">
+      <w:start w:val="1"/>
+      <w:numFmt w:val="lowerLetter"/>
+      <w:lvlText w:val="%8."/>
+      <w:lvlJc w:val="left"/>
+      <w:pPr>
+        <w:ind w:left="5760" w:hanging="360"/>
+      </w:pPr>
+    </w:lvl>
+    <w:lvl w:ilvl="8" w:tplc="0409001B" w:tentative="1">
+      <w:start w:val="1"/>
+      <w:numFmt w:val="lowerRoman"/>
+      <w:lvlText w:val="%9."/>
+      <w:lvlJc w:val="right"/>
+      <w:pPr>
+        <w:ind w:left="6480" w:hanging="180"/>
+      </w:pPr>
     </w:lvl>
   </w:abstractNum>
   <w:num w:numId="1">
-    <w:abstractNumId w:val="3"/>
+    <w:abstractNumId w:val="5"/>
   </w:num>
   <w:num w:numId="2">
     <w:abstractNumId w:val="0"/>
   </w:num>
   <w:num w:numId="3">
-    <w:abstractNumId w:val="4"/>
+    <w:abstractNumId w:val="6"/>
   </w:num>
   <w:num w:numId="4">
-    <w:abstractNumId w:val="2"/>
+    <w:abstractNumId w:val="4"/>
   </w:num>
   <w:num w:numId="5">
     <w:abstractNumId w:val="1"/>
+  </w:num>
+  <w:num w:numId="6">
+    <w:abstractNumId w:val="3"/>
+  </w:num>
+  <w:num w:numId="7">
+    <w:abstractNumId w:val="2"/>
+  </w:num>
+  <w:num w:numId="8">
+    <w:abstractNumId w:val="7"/>
   </w:num>
 </w:numbering>
 </file>
@@ -866,6 +1970,30 @@
   <w:style w:type="paragraph" w:default="1" w:styleId="Normal">
     <w:name w:val="Normal"/>
     <w:qFormat/>
+    <w:rsid w:val="00631721"/>
+  </w:style>
+  <w:style w:type="paragraph" w:styleId="Heading1">
+    <w:name w:val="heading 1"/>
+    <w:basedOn w:val="Normal"/>
+    <w:next w:val="Normal"/>
+    <w:link w:val="Heading1Char"/>
+    <w:uiPriority w:val="9"/>
+    <w:qFormat/>
+    <w:rsid w:val="00650569"/>
+    <w:pPr>
+      <w:keepNext/>
+      <w:keepLines/>
+      <w:spacing w:before="480" w:after="0"/>
+      <w:outlineLvl w:val="0"/>
+    </w:pPr>
+    <w:rPr>
+      <w:rFonts w:asciiTheme="majorHAnsi" w:eastAsiaTheme="majorEastAsia" w:hAnsiTheme="majorHAnsi" w:cstheme="majorBidi"/>
+      <w:b/>
+      <w:bCs/>
+      <w:color w:val="365F91" w:themeColor="accent1" w:themeShade="BF"/>
+      <w:sz w:val="28"/>
+      <w:szCs w:val="28"/>
+    </w:rPr>
   </w:style>
   <w:style w:type="character" w:default="1" w:styleId="DefaultParagraphFont">
     <w:name w:val="Default Paragraph Font"/>
@@ -904,6 +2032,21 @@
       <w:ind w:left="720"/>
       <w:contextualSpacing/>
     </w:pPr>
+  </w:style>
+  <w:style w:type="character" w:customStyle="1" w:styleId="Heading1Char">
+    <w:name w:val="Heading 1 Char"/>
+    <w:basedOn w:val="DefaultParagraphFont"/>
+    <w:link w:val="Heading1"/>
+    <w:uiPriority w:val="9"/>
+    <w:rsid w:val="00650569"/>
+    <w:rPr>
+      <w:rFonts w:asciiTheme="majorHAnsi" w:eastAsiaTheme="majorEastAsia" w:hAnsiTheme="majorHAnsi" w:cstheme="majorBidi"/>
+      <w:b/>
+      <w:bCs/>
+      <w:color w:val="365F91" w:themeColor="accent1" w:themeShade="BF"/>
+      <w:sz w:val="28"/>
+      <w:szCs w:val="28"/>
+    </w:rPr>
   </w:style>
 </w:styles>
 </file>
@@ -1067,6 +2210,30 @@
   <w:style w:type="paragraph" w:default="1" w:styleId="Normal">
     <w:name w:val="Normal"/>
     <w:qFormat/>
+    <w:rsid w:val="00631721"/>
+  </w:style>
+  <w:style w:type="paragraph" w:styleId="Heading1">
+    <w:name w:val="heading 1"/>
+    <w:basedOn w:val="Normal"/>
+    <w:next w:val="Normal"/>
+    <w:link w:val="Heading1Char"/>
+    <w:uiPriority w:val="9"/>
+    <w:qFormat/>
+    <w:rsid w:val="00650569"/>
+    <w:pPr>
+      <w:keepNext/>
+      <w:keepLines/>
+      <w:spacing w:before="480" w:after="0"/>
+      <w:outlineLvl w:val="0"/>
+    </w:pPr>
+    <w:rPr>
+      <w:rFonts w:asciiTheme="majorHAnsi" w:eastAsiaTheme="majorEastAsia" w:hAnsiTheme="majorHAnsi" w:cstheme="majorBidi"/>
+      <w:b/>
+      <w:bCs/>
+      <w:color w:val="365F91" w:themeColor="accent1" w:themeShade="BF"/>
+      <w:sz w:val="28"/>
+      <w:szCs w:val="28"/>
+    </w:rPr>
   </w:style>
   <w:style w:type="character" w:default="1" w:styleId="DefaultParagraphFont">
     <w:name w:val="Default Paragraph Font"/>
@@ -1105,6 +2272,21 @@
       <w:ind w:left="720"/>
       <w:contextualSpacing/>
     </w:pPr>
+  </w:style>
+  <w:style w:type="character" w:customStyle="1" w:styleId="Heading1Char">
+    <w:name w:val="Heading 1 Char"/>
+    <w:basedOn w:val="DefaultParagraphFont"/>
+    <w:link w:val="Heading1"/>
+    <w:uiPriority w:val="9"/>
+    <w:rsid w:val="00650569"/>
+    <w:rPr>
+      <w:rFonts w:asciiTheme="majorHAnsi" w:eastAsiaTheme="majorEastAsia" w:hAnsiTheme="majorHAnsi" w:cstheme="majorBidi"/>
+      <w:b/>
+      <w:bCs/>
+      <w:color w:val="365F91" w:themeColor="accent1" w:themeShade="BF"/>
+      <w:sz w:val="28"/>
+      <w:szCs w:val="28"/>
+    </w:rPr>
   </w:style>
 </w:styles>
 </file>

</xml_diff>